<commit_message>
Snake - story 5
</commit_message>
<xml_diff>
--- a/Snake/Teacher's Guide.docx
+++ b/Snake/Teacher's Guide.docx
@@ -525,9 +525,1270 @@
       <w:r>
         <w:t>//Loop</w:t>
       </w:r>
+    </w:p>
+    <w:p>
+      <w:pPr>
+        <w:pStyle w:val="Heading1"/>
+      </w:pPr>
+      <w:r>
+        <w:lastRenderedPageBreak/>
+        <w:t>Story 4:</w:t>
+      </w:r>
+    </w:p>
+    <w:p>
+      <w:pPr>
+        <w:pStyle w:val="Heading2"/>
+      </w:pPr>
+      <w:r>
+        <w:t xml:space="preserve">Complete code after Story </w:t>
+      </w:r>
+      <w:r>
+        <w:t>4</w:t>
+      </w:r>
+    </w:p>
+    <w:p>
+      <w:pPr>
+        <w:pStyle w:val="Code"/>
+      </w:pPr>
+      <w:r>
+        <w:t xml:space="preserve">defineRegisters: </w:t>
+      </w:r>
+    </w:p>
+    <w:p>
+      <w:pPr>
+        <w:pStyle w:val="Code"/>
+      </w:pPr>
+      <w:r>
+        <w:t xml:space="preserve">    </w:t>
+      </w:r>
+      <w:r>
+        <w:t xml:space="preserve">mov r1,#0x008844       </w:t>
+      </w:r>
+      <w:r>
+        <w:tab/>
+        <w:t>//Snake colour (green)</w:t>
+      </w:r>
+    </w:p>
+    <w:p>
+      <w:pPr>
+        <w:pStyle w:val="Code"/>
+      </w:pPr>
+      <w:r>
+        <w:t xml:space="preserve">    </w:t>
+      </w:r>
+      <w:r>
+        <w:t>mov r2,#0xffffff</w:t>
+      </w:r>
+      <w:r>
+        <w:tab/>
+      </w:r>
+      <w:r>
+        <w:tab/>
+        <w:t>//Background colour (white)</w:t>
+      </w:r>
+    </w:p>
+    <w:p>
+      <w:pPr>
+        <w:pStyle w:val="Code"/>
+      </w:pPr>
+      <w:r>
+        <w:t xml:space="preserve">    </w:t>
+      </w:r>
+      <w:r>
+        <w:t>mov r3, #271</w:t>
+      </w:r>
+      <w:r>
+        <w:tab/>
+      </w:r>
+      <w:r>
+        <w:tab/>
+      </w:r>
+      <w:r>
+        <w:tab/>
+        <w:t>//Tail position, initialised</w:t>
+      </w:r>
+    </w:p>
+    <w:p>
+      <w:pPr>
+        <w:pStyle w:val="Code"/>
+      </w:pPr>
+      <w:r>
+        <w:t xml:space="preserve">    mov r4, #272</w:t>
+      </w:r>
+      <w:r>
+        <w:tab/>
+      </w:r>
+      <w:r>
+        <w:tab/>
+      </w:r>
+      <w:r>
+        <w:tab/>
+        <w:t>//Head position, initialised</w:t>
+      </w:r>
+    </w:p>
+    <w:p>
+      <w:pPr>
+        <w:pStyle w:val="Code"/>
+      </w:pPr>
+      <w:r>
+        <w:t xml:space="preserve">    </w:t>
+      </w:r>
+      <w:r>
+        <w:t>mov r5, #520</w:t>
+      </w:r>
+      <w:r>
+        <w:tab/>
+      </w:r>
+      <w:r>
+        <w:tab/>
+      </w:r>
+      <w:r>
+        <w:tab/>
+        <w:t>//Apple position</w:t>
+      </w:r>
+    </w:p>
+    <w:p>
+      <w:pPr>
+        <w:pStyle w:val="Code"/>
+      </w:pPr>
+      <w:r>
+        <w:t xml:space="preserve">    mov r6, #0xff8800</w:t>
+      </w:r>
+      <w:r>
+        <w:tab/>
+      </w:r>
+      <w:r>
+        <w:tab/>
+        <w:t>//Apple colour</w:t>
+      </w:r>
+    </w:p>
+    <w:p>
+      <w:pPr>
+        <w:pStyle w:val="Code"/>
+      </w:pPr>
+      <w:r>
+        <w:t>drawSnake:</w:t>
+      </w:r>
+    </w:p>
+    <w:p>
+      <w:pPr>
+        <w:pStyle w:val="Code"/>
+      </w:pPr>
+      <w:r>
+        <w:t xml:space="preserve">    str r1,[r3+256]</w:t>
+      </w:r>
+      <w:r>
+        <w:tab/>
+      </w:r>
+      <w:r>
+        <w:tab/>
+      </w:r>
+      <w:r>
+        <w:tab/>
+        <w:t>//Tail</w:t>
+      </w:r>
+    </w:p>
+    <w:p>
+      <w:pPr>
+        <w:pStyle w:val="Code"/>
+      </w:pPr>
+      <w:r>
+        <w:t xml:space="preserve">    str r1,[r4+256]</w:t>
+      </w:r>
+      <w:r>
+        <w:tab/>
+      </w:r>
+      <w:r>
+        <w:tab/>
+      </w:r>
+      <w:r>
+        <w:tab/>
+        <w:t>//Head</w:t>
+      </w:r>
+    </w:p>
+    <w:p>
+      <w:pPr>
+        <w:pStyle w:val="Code"/>
+      </w:pPr>
+      <w:r>
+        <w:t>moveSnake:</w:t>
+      </w:r>
+    </w:p>
+    <w:p>
+      <w:pPr>
+        <w:pStyle w:val="Code"/>
+      </w:pPr>
+      <w:r>
+        <w:t xml:space="preserve">    </w:t>
+      </w:r>
+      <w:r>
+        <w:t>str r6,[r5+256]</w:t>
+      </w:r>
+      <w:r>
+        <w:tab/>
+      </w:r>
+      <w:r>
+        <w:tab/>
+      </w:r>
+      <w:r>
+        <w:tab/>
+      </w:r>
+      <w:r>
+        <w:t>//Draw Apple each cycle, in case it is on snake</w:t>
+      </w:r>
+    </w:p>
+    <w:p>
+      <w:pPr>
+        <w:pStyle w:val="Code"/>
+      </w:pPr>
+      <w:r>
+        <w:t xml:space="preserve">    str r2,[r3+256]</w:t>
+      </w:r>
+      <w:r>
+        <w:tab/>
+      </w:r>
+      <w:r>
+        <w:tab/>
+      </w:r>
+      <w:r>
+        <w:tab/>
+        <w:t>//Reset tail to Background</w:t>
+      </w:r>
+    </w:p>
+    <w:p>
+      <w:pPr>
+        <w:pStyle w:val="Code"/>
+      </w:pPr>
+      <w:r>
+        <w:t xml:space="preserve">    add r3,r3,#1      </w:t>
+      </w:r>
+      <w:r>
+        <w:tab/>
+      </w:r>
+      <w:r>
+        <w:tab/>
+        <w:t>//Increment the tail pointer by 1</w:t>
+      </w:r>
+    </w:p>
+    <w:p>
+      <w:pPr>
+        <w:pStyle w:val="Code"/>
+      </w:pPr>
+      <w:r>
+        <w:t xml:space="preserve">    add r4,r4,#1        </w:t>
+      </w:r>
+      <w:r>
+        <w:tab/>
+      </w:r>
+      <w:r>
+        <w:tab/>
+      </w:r>
+      <w:r>
+        <w:t>//Increment the head pointer by 1</w:t>
+      </w:r>
+    </w:p>
+    <w:p>
+      <w:pPr>
+        <w:pStyle w:val="Code"/>
+      </w:pPr>
+      <w:r>
+        <w:t xml:space="preserve">    str r1,[r4+256]</w:t>
+      </w:r>
+      <w:r>
+        <w:tab/>
+      </w:r>
+      <w:r>
+        <w:tab/>
+      </w:r>
+      <w:r>
+        <w:tab/>
+        <w:t>//Draw new head</w:t>
+      </w:r>
+    </w:p>
+    <w:p>
+      <w:pPr>
+        <w:pStyle w:val="Code"/>
+      </w:pPr>
+      <w:r>
+        <w:t xml:space="preserve">    b moveSnake</w:t>
+      </w:r>
+      <w:r>
+        <w:tab/>
+      </w:r>
+      <w:r>
+        <w:tab/>
+      </w:r>
+      <w:r>
+        <w:tab/>
+        <w:t>//Loop</w:t>
+      </w:r>
+    </w:p>
+    <w:p>
+      <w:pPr>
+        <w:pStyle w:val="Heading1"/>
+      </w:pPr>
+      <w:r>
+        <w:lastRenderedPageBreak/>
+        <w:t>Story 5</w:t>
+      </w:r>
+    </w:p>
+    <w:p>
+      <w:pPr>
+        <w:pStyle w:val="Heading2"/>
+      </w:pPr>
+      <w:r>
+        <w:t xml:space="preserve">Complete code after Story </w:t>
+      </w:r>
+      <w:r>
+        <w:t>5</w:t>
+      </w:r>
+    </w:p>
+    <w:p>
+      <w:pPr>
+        <w:autoSpaceDE w:val="0"/>
+        <w:autoSpaceDN w:val="0"/>
+        <w:adjustRightInd w:val="0"/>
+        <w:spacing w:after="0" w:line="240" w:lineRule="auto"/>
+        <w:rPr>
+          <w:rFonts w:ascii="Consolas" w:hAnsi="Consolas" w:cs="Consolas"/>
+          <w:color w:val="000000"/>
+          <w:sz w:val="19"/>
+          <w:szCs w:val="19"/>
+        </w:rPr>
+      </w:pPr>
+      <w:r>
+        <w:rPr>
+          <w:rFonts w:ascii="Consolas" w:hAnsi="Consolas" w:cs="Consolas"/>
+          <w:color w:val="000000"/>
+          <w:sz w:val="19"/>
+          <w:szCs w:val="19"/>
+        </w:rPr>
+        <w:t xml:space="preserve">defineRegisters: </w:t>
+      </w:r>
+    </w:p>
+    <w:p>
+      <w:pPr>
+        <w:autoSpaceDE w:val="0"/>
+        <w:autoSpaceDN w:val="0"/>
+        <w:adjustRightInd w:val="0"/>
+        <w:spacing w:after="0" w:line="240" w:lineRule="auto"/>
+        <w:rPr>
+          <w:rFonts w:ascii="Consolas" w:hAnsi="Consolas" w:cs="Consolas"/>
+          <w:color w:val="000000"/>
+          <w:sz w:val="19"/>
+          <w:szCs w:val="19"/>
+        </w:rPr>
+      </w:pPr>
+      <w:r>
+        <w:rPr>
+          <w:rFonts w:ascii="Consolas" w:hAnsi="Consolas" w:cs="Consolas"/>
+          <w:color w:val="000000"/>
+          <w:sz w:val="19"/>
+          <w:szCs w:val="19"/>
+        </w:rPr>
+        <w:t xml:space="preserve">    </w:t>
+      </w:r>
+      <w:r>
+        <w:rPr>
+          <w:rFonts w:ascii="Consolas" w:hAnsi="Consolas" w:cs="Consolas"/>
+          <w:color w:val="000000"/>
+          <w:sz w:val="19"/>
+          <w:szCs w:val="19"/>
+        </w:rPr>
+        <w:t xml:space="preserve">mov r1,#0x008844       </w:t>
+      </w:r>
+      <w:r>
+        <w:rPr>
+          <w:rFonts w:ascii="Consolas" w:hAnsi="Consolas" w:cs="Consolas"/>
+          <w:color w:val="000000"/>
+          <w:sz w:val="19"/>
+          <w:szCs w:val="19"/>
+        </w:rPr>
+        <w:tab/>
+      </w:r>
+      <w:r>
+        <w:rPr>
+          <w:rFonts w:ascii="Consolas" w:hAnsi="Consolas" w:cs="Consolas"/>
+          <w:color w:val="000000"/>
+          <w:sz w:val="19"/>
+          <w:szCs w:val="19"/>
+        </w:rPr>
+        <w:tab/>
+      </w:r>
+      <w:r>
+        <w:rPr>
+          <w:rFonts w:ascii="Consolas" w:hAnsi="Consolas" w:cs="Consolas"/>
+          <w:color w:val="000000"/>
+          <w:sz w:val="19"/>
+          <w:szCs w:val="19"/>
+        </w:rPr>
+        <w:t>//Snake colour (green)</w:t>
+      </w:r>
+    </w:p>
+    <w:p>
+      <w:pPr>
+        <w:autoSpaceDE w:val="0"/>
+        <w:autoSpaceDN w:val="0"/>
+        <w:adjustRightInd w:val="0"/>
+        <w:spacing w:after="0" w:line="240" w:lineRule="auto"/>
+        <w:rPr>
+          <w:rFonts w:ascii="Consolas" w:hAnsi="Consolas" w:cs="Consolas"/>
+          <w:color w:val="000000"/>
+          <w:sz w:val="19"/>
+          <w:szCs w:val="19"/>
+        </w:rPr>
+      </w:pPr>
+      <w:r>
+        <w:rPr>
+          <w:rFonts w:ascii="Consolas" w:hAnsi="Consolas" w:cs="Consolas"/>
+          <w:color w:val="000000"/>
+          <w:sz w:val="19"/>
+          <w:szCs w:val="19"/>
+        </w:rPr>
+        <w:t xml:space="preserve">    mov r2,#0xffffff</w:t>
+      </w:r>
+      <w:r>
+        <w:rPr>
+          <w:rFonts w:ascii="Consolas" w:hAnsi="Consolas" w:cs="Consolas"/>
+          <w:color w:val="000000"/>
+          <w:sz w:val="19"/>
+          <w:szCs w:val="19"/>
+        </w:rPr>
+        <w:tab/>
+      </w:r>
+      <w:r>
+        <w:rPr>
+          <w:rFonts w:ascii="Consolas" w:hAnsi="Consolas" w:cs="Consolas"/>
+          <w:color w:val="000000"/>
+          <w:sz w:val="19"/>
+          <w:szCs w:val="19"/>
+        </w:rPr>
+        <w:tab/>
+      </w:r>
+      <w:r>
+        <w:rPr>
+          <w:rFonts w:ascii="Consolas" w:hAnsi="Consolas" w:cs="Consolas"/>
+          <w:color w:val="000000"/>
+          <w:sz w:val="19"/>
+          <w:szCs w:val="19"/>
+        </w:rPr>
+        <w:tab/>
+      </w:r>
+      <w:r>
+        <w:rPr>
+          <w:rFonts w:ascii="Consolas" w:hAnsi="Consolas" w:cs="Consolas"/>
+          <w:color w:val="000000"/>
+          <w:sz w:val="19"/>
+          <w:szCs w:val="19"/>
+        </w:rPr>
+        <w:t>//Background colour (white)</w:t>
+      </w:r>
+    </w:p>
+    <w:p>
+      <w:pPr>
+        <w:autoSpaceDE w:val="0"/>
+        <w:autoSpaceDN w:val="0"/>
+        <w:adjustRightInd w:val="0"/>
+        <w:spacing w:after="0" w:line="240" w:lineRule="auto"/>
+        <w:rPr>
+          <w:rFonts w:ascii="Consolas" w:hAnsi="Consolas" w:cs="Consolas"/>
+          <w:color w:val="000000"/>
+          <w:sz w:val="19"/>
+          <w:szCs w:val="19"/>
+        </w:rPr>
+      </w:pPr>
+      <w:r>
+        <w:rPr>
+          <w:rFonts w:ascii="Consolas" w:hAnsi="Consolas" w:cs="Consolas"/>
+          <w:color w:val="000000"/>
+          <w:sz w:val="19"/>
+          <w:szCs w:val="19"/>
+        </w:rPr>
+        <w:t xml:space="preserve">    mov r3, #271</w:t>
+      </w:r>
+      <w:r>
+        <w:rPr>
+          <w:rFonts w:ascii="Consolas" w:hAnsi="Consolas" w:cs="Consolas"/>
+          <w:color w:val="000000"/>
+          <w:sz w:val="19"/>
+          <w:szCs w:val="19"/>
+        </w:rPr>
+        <w:tab/>
+      </w:r>
+      <w:r>
+        <w:rPr>
+          <w:rFonts w:ascii="Consolas" w:hAnsi="Consolas" w:cs="Consolas"/>
+          <w:color w:val="000000"/>
+          <w:sz w:val="19"/>
+          <w:szCs w:val="19"/>
+        </w:rPr>
+        <w:tab/>
+      </w:r>
+      <w:r>
+        <w:rPr>
+          <w:rFonts w:ascii="Consolas" w:hAnsi="Consolas" w:cs="Consolas"/>
+          <w:color w:val="000000"/>
+          <w:sz w:val="19"/>
+          <w:szCs w:val="19"/>
+        </w:rPr>
+        <w:tab/>
+        <w:t>//Tail position, initialised</w:t>
+      </w:r>
+    </w:p>
+    <w:p>
+      <w:pPr>
+        <w:autoSpaceDE w:val="0"/>
+        <w:autoSpaceDN w:val="0"/>
+        <w:adjustRightInd w:val="0"/>
+        <w:spacing w:after="0" w:line="240" w:lineRule="auto"/>
+        <w:rPr>
+          <w:rFonts w:ascii="Consolas" w:hAnsi="Consolas" w:cs="Consolas"/>
+          <w:color w:val="000000"/>
+          <w:sz w:val="19"/>
+          <w:szCs w:val="19"/>
+        </w:rPr>
+      </w:pPr>
+      <w:r>
+        <w:rPr>
+          <w:rFonts w:ascii="Consolas" w:hAnsi="Consolas" w:cs="Consolas"/>
+          <w:color w:val="000000"/>
+          <w:sz w:val="19"/>
+          <w:szCs w:val="19"/>
+        </w:rPr>
+        <w:t xml:space="preserve">    mov r4, #272</w:t>
+      </w:r>
+      <w:r>
+        <w:rPr>
+          <w:rFonts w:ascii="Consolas" w:hAnsi="Consolas" w:cs="Consolas"/>
+          <w:color w:val="000000"/>
+          <w:sz w:val="19"/>
+          <w:szCs w:val="19"/>
+        </w:rPr>
+        <w:tab/>
+      </w:r>
+      <w:r>
+        <w:rPr>
+          <w:rFonts w:ascii="Consolas" w:hAnsi="Consolas" w:cs="Consolas"/>
+          <w:color w:val="000000"/>
+          <w:sz w:val="19"/>
+          <w:szCs w:val="19"/>
+        </w:rPr>
+        <w:tab/>
+      </w:r>
+      <w:r>
+        <w:rPr>
+          <w:rFonts w:ascii="Consolas" w:hAnsi="Consolas" w:cs="Consolas"/>
+          <w:color w:val="000000"/>
+          <w:sz w:val="19"/>
+          <w:szCs w:val="19"/>
+        </w:rPr>
+        <w:tab/>
+        <w:t>//Head position, initialised</w:t>
+      </w:r>
+    </w:p>
+    <w:p>
+      <w:pPr>
+        <w:autoSpaceDE w:val="0"/>
+        <w:autoSpaceDN w:val="0"/>
+        <w:adjustRightInd w:val="0"/>
+        <w:spacing w:after="0" w:line="240" w:lineRule="auto"/>
+        <w:rPr>
+          <w:rFonts w:ascii="Consolas" w:hAnsi="Consolas" w:cs="Consolas"/>
+          <w:color w:val="000000"/>
+          <w:sz w:val="19"/>
+          <w:szCs w:val="19"/>
+        </w:rPr>
+      </w:pPr>
+      <w:r>
+        <w:rPr>
+          <w:rFonts w:ascii="Consolas" w:hAnsi="Consolas" w:cs="Consolas"/>
+          <w:color w:val="000000"/>
+          <w:sz w:val="19"/>
+          <w:szCs w:val="19"/>
+        </w:rPr>
+        <w:t xml:space="preserve">    mov r5, #520</w:t>
+      </w:r>
+      <w:r>
+        <w:rPr>
+          <w:rFonts w:ascii="Consolas" w:hAnsi="Consolas" w:cs="Consolas"/>
+          <w:color w:val="000000"/>
+          <w:sz w:val="19"/>
+          <w:szCs w:val="19"/>
+        </w:rPr>
+        <w:tab/>
+      </w:r>
+      <w:r>
+        <w:rPr>
+          <w:rFonts w:ascii="Consolas" w:hAnsi="Consolas" w:cs="Consolas"/>
+          <w:color w:val="000000"/>
+          <w:sz w:val="19"/>
+          <w:szCs w:val="19"/>
+        </w:rPr>
+        <w:tab/>
+      </w:r>
+      <w:r>
+        <w:rPr>
+          <w:rFonts w:ascii="Consolas" w:hAnsi="Consolas" w:cs="Consolas"/>
+          <w:color w:val="000000"/>
+          <w:sz w:val="19"/>
+          <w:szCs w:val="19"/>
+        </w:rPr>
+        <w:tab/>
+        <w:t>//Apple position</w:t>
+      </w:r>
+    </w:p>
+    <w:p>
+      <w:pPr>
+        <w:autoSpaceDE w:val="0"/>
+        <w:autoSpaceDN w:val="0"/>
+        <w:adjustRightInd w:val="0"/>
+        <w:spacing w:after="0" w:line="240" w:lineRule="auto"/>
+        <w:rPr>
+          <w:rFonts w:ascii="Consolas" w:hAnsi="Consolas" w:cs="Consolas"/>
+          <w:color w:val="000000"/>
+          <w:sz w:val="19"/>
+          <w:szCs w:val="19"/>
+        </w:rPr>
+      </w:pPr>
+      <w:r>
+        <w:rPr>
+          <w:rFonts w:ascii="Consolas" w:hAnsi="Consolas" w:cs="Consolas"/>
+          <w:color w:val="000000"/>
+          <w:sz w:val="19"/>
+          <w:szCs w:val="19"/>
+        </w:rPr>
+        <w:t xml:space="preserve">    mov r6, #0xff8800</w:t>
+      </w:r>
+      <w:r>
+        <w:rPr>
+          <w:rFonts w:ascii="Consolas" w:hAnsi="Consolas" w:cs="Consolas"/>
+          <w:color w:val="000000"/>
+          <w:sz w:val="19"/>
+          <w:szCs w:val="19"/>
+        </w:rPr>
+        <w:tab/>
+      </w:r>
+      <w:r>
+        <w:rPr>
+          <w:rFonts w:ascii="Consolas" w:hAnsi="Consolas" w:cs="Consolas"/>
+          <w:color w:val="000000"/>
+          <w:sz w:val="19"/>
+          <w:szCs w:val="19"/>
+        </w:rPr>
+        <w:tab/>
+        <w:t>//Apple colour</w:t>
+      </w:r>
+    </w:p>
+    <w:p>
+      <w:pPr>
+        <w:autoSpaceDE w:val="0"/>
+        <w:autoSpaceDN w:val="0"/>
+        <w:adjustRightInd w:val="0"/>
+        <w:spacing w:after="0" w:line="240" w:lineRule="auto"/>
+        <w:rPr>
+          <w:rFonts w:ascii="Consolas" w:hAnsi="Consolas" w:cs="Consolas"/>
+          <w:color w:val="000000"/>
+          <w:sz w:val="19"/>
+          <w:szCs w:val="19"/>
+        </w:rPr>
+      </w:pPr>
+      <w:r>
+        <w:rPr>
+          <w:rFonts w:ascii="Consolas" w:hAnsi="Consolas" w:cs="Consolas"/>
+          <w:color w:val="000000"/>
+          <w:sz w:val="19"/>
+          <w:szCs w:val="19"/>
+        </w:rPr>
+        <w:t>drawSnake:</w:t>
+      </w:r>
+    </w:p>
+    <w:p>
+      <w:pPr>
+        <w:autoSpaceDE w:val="0"/>
+        <w:autoSpaceDN w:val="0"/>
+        <w:adjustRightInd w:val="0"/>
+        <w:spacing w:after="0" w:line="240" w:lineRule="auto"/>
+        <w:rPr>
+          <w:rFonts w:ascii="Consolas" w:hAnsi="Consolas" w:cs="Consolas"/>
+          <w:color w:val="000000"/>
+          <w:sz w:val="19"/>
+          <w:szCs w:val="19"/>
+        </w:rPr>
+      </w:pPr>
+      <w:r>
+        <w:rPr>
+          <w:rFonts w:ascii="Consolas" w:hAnsi="Consolas" w:cs="Consolas"/>
+          <w:color w:val="000000"/>
+          <w:sz w:val="19"/>
+          <w:szCs w:val="19"/>
+        </w:rPr>
+        <w:t xml:space="preserve">    str r1,[r3+256]</w:t>
+      </w:r>
+      <w:r>
+        <w:rPr>
+          <w:rFonts w:ascii="Consolas" w:hAnsi="Consolas" w:cs="Consolas"/>
+          <w:color w:val="000000"/>
+          <w:sz w:val="19"/>
+          <w:szCs w:val="19"/>
+        </w:rPr>
+        <w:tab/>
+      </w:r>
+      <w:r>
+        <w:rPr>
+          <w:rFonts w:ascii="Consolas" w:hAnsi="Consolas" w:cs="Consolas"/>
+          <w:color w:val="000000"/>
+          <w:sz w:val="19"/>
+          <w:szCs w:val="19"/>
+        </w:rPr>
+        <w:tab/>
+      </w:r>
+      <w:r>
+        <w:rPr>
+          <w:rFonts w:ascii="Consolas" w:hAnsi="Consolas" w:cs="Consolas"/>
+          <w:color w:val="000000"/>
+          <w:sz w:val="19"/>
+          <w:szCs w:val="19"/>
+        </w:rPr>
+        <w:tab/>
+        <w:t>//Tail</w:t>
+      </w:r>
+    </w:p>
+    <w:p>
+      <w:pPr>
+        <w:autoSpaceDE w:val="0"/>
+        <w:autoSpaceDN w:val="0"/>
+        <w:adjustRightInd w:val="0"/>
+        <w:spacing w:after="0" w:line="240" w:lineRule="auto"/>
+        <w:rPr>
+          <w:rFonts w:ascii="Consolas" w:hAnsi="Consolas" w:cs="Consolas"/>
+          <w:color w:val="000000"/>
+          <w:sz w:val="19"/>
+          <w:szCs w:val="19"/>
+        </w:rPr>
+      </w:pPr>
+      <w:r>
+        <w:rPr>
+          <w:rFonts w:ascii="Consolas" w:hAnsi="Consolas" w:cs="Consolas"/>
+          <w:color w:val="000000"/>
+          <w:sz w:val="19"/>
+          <w:szCs w:val="19"/>
+        </w:rPr>
+        <w:t xml:space="preserve">    str r1,[r4+256]</w:t>
+      </w:r>
+      <w:r>
+        <w:rPr>
+          <w:rFonts w:ascii="Consolas" w:hAnsi="Consolas" w:cs="Consolas"/>
+          <w:color w:val="000000"/>
+          <w:sz w:val="19"/>
+          <w:szCs w:val="19"/>
+        </w:rPr>
+        <w:tab/>
+      </w:r>
+      <w:r>
+        <w:rPr>
+          <w:rFonts w:ascii="Consolas" w:hAnsi="Consolas" w:cs="Consolas"/>
+          <w:color w:val="000000"/>
+          <w:sz w:val="19"/>
+          <w:szCs w:val="19"/>
+        </w:rPr>
+        <w:tab/>
+      </w:r>
+      <w:r>
+        <w:rPr>
+          <w:rFonts w:ascii="Consolas" w:hAnsi="Consolas" w:cs="Consolas"/>
+          <w:color w:val="000000"/>
+          <w:sz w:val="19"/>
+          <w:szCs w:val="19"/>
+        </w:rPr>
+        <w:tab/>
+        <w:t>//Head</w:t>
+      </w:r>
+    </w:p>
+    <w:p>
+      <w:pPr>
+        <w:autoSpaceDE w:val="0"/>
+        <w:autoSpaceDN w:val="0"/>
+        <w:adjustRightInd w:val="0"/>
+        <w:spacing w:after="0" w:line="240" w:lineRule="auto"/>
+        <w:rPr>
+          <w:rFonts w:ascii="Consolas" w:hAnsi="Consolas" w:cs="Consolas"/>
+          <w:color w:val="000000"/>
+          <w:sz w:val="19"/>
+          <w:szCs w:val="19"/>
+        </w:rPr>
+      </w:pPr>
+      <w:r>
+        <w:rPr>
+          <w:rFonts w:ascii="Consolas" w:hAnsi="Consolas" w:cs="Consolas"/>
+          <w:color w:val="000000"/>
+          <w:sz w:val="19"/>
+          <w:szCs w:val="19"/>
+        </w:rPr>
+        <w:t>moveSnake:</w:t>
+      </w:r>
+    </w:p>
+    <w:p>
+      <w:pPr>
+        <w:autoSpaceDE w:val="0"/>
+        <w:autoSpaceDN w:val="0"/>
+        <w:adjustRightInd w:val="0"/>
+        <w:spacing w:after="0" w:line="240" w:lineRule="auto"/>
+        <w:rPr>
+          <w:rFonts w:ascii="Consolas" w:hAnsi="Consolas" w:cs="Consolas"/>
+          <w:color w:val="000000"/>
+          <w:sz w:val="19"/>
+          <w:szCs w:val="19"/>
+        </w:rPr>
+      </w:pPr>
+      <w:r>
+        <w:rPr>
+          <w:rFonts w:ascii="Consolas" w:hAnsi="Consolas" w:cs="Consolas"/>
+          <w:color w:val="000000"/>
+          <w:sz w:val="19"/>
+          <w:szCs w:val="19"/>
+        </w:rPr>
+        <w:t xml:space="preserve">    str r6,[r5+256]</w:t>
+      </w:r>
+      <w:r>
+        <w:rPr>
+          <w:rFonts w:ascii="Consolas" w:hAnsi="Consolas" w:cs="Consolas"/>
+          <w:color w:val="000000"/>
+          <w:sz w:val="19"/>
+          <w:szCs w:val="19"/>
+        </w:rPr>
+        <w:tab/>
+      </w:r>
+      <w:r>
+        <w:rPr>
+          <w:rFonts w:ascii="Consolas" w:hAnsi="Consolas" w:cs="Consolas"/>
+          <w:color w:val="000000"/>
+          <w:sz w:val="19"/>
+          <w:szCs w:val="19"/>
+        </w:rPr>
+        <w:tab/>
+      </w:r>
+      <w:r>
+        <w:rPr>
+          <w:rFonts w:ascii="Consolas" w:hAnsi="Consolas" w:cs="Consolas"/>
+          <w:color w:val="000000"/>
+          <w:sz w:val="19"/>
+          <w:szCs w:val="19"/>
+        </w:rPr>
+        <w:tab/>
+        <w:t>//Draw Apple each cycle, in case it is on snake</w:t>
+      </w:r>
+    </w:p>
+    <w:p>
+      <w:pPr>
+        <w:autoSpaceDE w:val="0"/>
+        <w:autoSpaceDN w:val="0"/>
+        <w:adjustRightInd w:val="0"/>
+        <w:spacing w:after="0" w:line="240" w:lineRule="auto"/>
+        <w:rPr>
+          <w:rFonts w:ascii="Consolas" w:hAnsi="Consolas" w:cs="Consolas"/>
+          <w:color w:val="000000"/>
+          <w:sz w:val="19"/>
+          <w:szCs w:val="19"/>
+        </w:rPr>
+      </w:pPr>
+      <w:r>
+        <w:rPr>
+          <w:rFonts w:ascii="Consolas" w:hAnsi="Consolas" w:cs="Consolas"/>
+          <w:color w:val="000000"/>
+          <w:sz w:val="19"/>
+          <w:szCs w:val="19"/>
+        </w:rPr>
+        <w:t xml:space="preserve">    add r4,r4,#1        </w:t>
+      </w:r>
+      <w:r>
+        <w:rPr>
+          <w:rFonts w:ascii="Consolas" w:hAnsi="Consolas" w:cs="Consolas"/>
+          <w:color w:val="000000"/>
+          <w:sz w:val="19"/>
+          <w:szCs w:val="19"/>
+        </w:rPr>
+        <w:tab/>
+      </w:r>
+      <w:r>
+        <w:rPr>
+          <w:rFonts w:ascii="Consolas" w:hAnsi="Consolas" w:cs="Consolas"/>
+          <w:color w:val="000000"/>
+          <w:sz w:val="19"/>
+          <w:szCs w:val="19"/>
+        </w:rPr>
+        <w:tab/>
+      </w:r>
+      <w:r>
+        <w:rPr>
+          <w:rFonts w:ascii="Consolas" w:hAnsi="Consolas" w:cs="Consolas"/>
+          <w:color w:val="000000"/>
+          <w:sz w:val="19"/>
+          <w:szCs w:val="19"/>
+        </w:rPr>
+        <w:t>//Increment the head location by 1</w:t>
+      </w:r>
+    </w:p>
+    <w:p>
+      <w:pPr>
+        <w:autoSpaceDE w:val="0"/>
+        <w:autoSpaceDN w:val="0"/>
+        <w:adjustRightInd w:val="0"/>
+        <w:spacing w:after="0" w:line="240" w:lineRule="auto"/>
+        <w:rPr>
+          <w:rFonts w:ascii="Consolas" w:hAnsi="Consolas" w:cs="Consolas"/>
+          <w:color w:val="000000"/>
+          <w:sz w:val="19"/>
+          <w:szCs w:val="19"/>
+        </w:rPr>
+      </w:pPr>
+      <w:r>
+        <w:rPr>
+          <w:rFonts w:ascii="Consolas" w:hAnsi="Consolas" w:cs="Consolas"/>
+          <w:color w:val="000000"/>
+          <w:sz w:val="19"/>
+          <w:szCs w:val="19"/>
+        </w:rPr>
+        <w:t xml:space="preserve">    cmp r4,r5             </w:t>
+      </w:r>
+      <w:r>
+        <w:rPr>
+          <w:rFonts w:ascii="Consolas" w:hAnsi="Consolas" w:cs="Consolas"/>
+          <w:color w:val="000000"/>
+          <w:sz w:val="19"/>
+          <w:szCs w:val="19"/>
+        </w:rPr>
+        <w:tab/>
+      </w:r>
+      <w:r>
+        <w:rPr>
+          <w:rFonts w:ascii="Consolas" w:hAnsi="Consolas" w:cs="Consolas"/>
+          <w:color w:val="000000"/>
+          <w:sz w:val="19"/>
+          <w:szCs w:val="19"/>
+        </w:rPr>
+        <w:tab/>
+      </w:r>
+      <w:r>
+        <w:rPr>
+          <w:rFonts w:ascii="Consolas" w:hAnsi="Consolas" w:cs="Consolas"/>
+          <w:color w:val="000000"/>
+          <w:sz w:val="19"/>
+          <w:szCs w:val="19"/>
+        </w:rPr>
+        <w:t>//If the head is in same location as apple...</w:t>
+      </w:r>
+    </w:p>
+    <w:p>
+      <w:pPr>
+        <w:autoSpaceDE w:val="0"/>
+        <w:autoSpaceDN w:val="0"/>
+        <w:adjustRightInd w:val="0"/>
+        <w:spacing w:after="0" w:line="240" w:lineRule="auto"/>
+        <w:rPr>
+          <w:rFonts w:ascii="Consolas" w:hAnsi="Consolas" w:cs="Consolas"/>
+          <w:color w:val="000000"/>
+          <w:sz w:val="19"/>
+          <w:szCs w:val="19"/>
+        </w:rPr>
+      </w:pPr>
+      <w:r>
+        <w:rPr>
+          <w:rFonts w:ascii="Consolas" w:hAnsi="Consolas" w:cs="Consolas"/>
+          <w:color w:val="000000"/>
+          <w:sz w:val="19"/>
+          <w:szCs w:val="19"/>
+        </w:rPr>
+        <w:t xml:space="preserve">    beq moveHead          </w:t>
+      </w:r>
+      <w:r>
+        <w:rPr>
+          <w:rFonts w:ascii="Consolas" w:hAnsi="Consolas" w:cs="Consolas"/>
+          <w:color w:val="000000"/>
+          <w:sz w:val="19"/>
+          <w:szCs w:val="19"/>
+        </w:rPr>
+        <w:tab/>
+      </w:r>
+      <w:r>
+        <w:rPr>
+          <w:rFonts w:ascii="Consolas" w:hAnsi="Consolas" w:cs="Consolas"/>
+          <w:color w:val="000000"/>
+          <w:sz w:val="19"/>
+          <w:szCs w:val="19"/>
+        </w:rPr>
+        <w:tab/>
+      </w:r>
+      <w:r>
+        <w:rPr>
+          <w:rFonts w:ascii="Consolas" w:hAnsi="Consolas" w:cs="Consolas"/>
+          <w:color w:val="000000"/>
+          <w:sz w:val="19"/>
+          <w:szCs w:val="19"/>
+        </w:rPr>
+        <w:t>//...Skip updating the tail, to make snake grow</w:t>
+      </w:r>
+    </w:p>
+    <w:p>
+      <w:pPr>
+        <w:autoSpaceDE w:val="0"/>
+        <w:autoSpaceDN w:val="0"/>
+        <w:adjustRightInd w:val="0"/>
+        <w:spacing w:after="0" w:line="240" w:lineRule="auto"/>
+        <w:rPr>
+          <w:rFonts w:ascii="Consolas" w:hAnsi="Consolas" w:cs="Consolas"/>
+          <w:color w:val="000000"/>
+          <w:sz w:val="19"/>
+          <w:szCs w:val="19"/>
+        </w:rPr>
+      </w:pPr>
+      <w:r>
+        <w:rPr>
+          <w:rFonts w:ascii="Consolas" w:hAnsi="Consolas" w:cs="Consolas"/>
+          <w:color w:val="000000"/>
+          <w:sz w:val="19"/>
+          <w:szCs w:val="19"/>
+        </w:rPr>
+        <w:t>moveTail:</w:t>
+      </w:r>
+    </w:p>
+    <w:p>
+      <w:pPr>
+        <w:autoSpaceDE w:val="0"/>
+        <w:autoSpaceDN w:val="0"/>
+        <w:adjustRightInd w:val="0"/>
+        <w:spacing w:after="0" w:line="240" w:lineRule="auto"/>
+        <w:rPr>
+          <w:rFonts w:ascii="Consolas" w:hAnsi="Consolas" w:cs="Consolas"/>
+          <w:color w:val="000000"/>
+          <w:sz w:val="19"/>
+          <w:szCs w:val="19"/>
+        </w:rPr>
+      </w:pPr>
+      <w:r>
+        <w:rPr>
+          <w:rFonts w:ascii="Consolas" w:hAnsi="Consolas" w:cs="Consolas"/>
+          <w:color w:val="000000"/>
+          <w:sz w:val="19"/>
+          <w:szCs w:val="19"/>
+        </w:rPr>
+        <w:t xml:space="preserve">    str r2,[r3+256]</w:t>
+      </w:r>
+      <w:r>
+        <w:rPr>
+          <w:rFonts w:ascii="Consolas" w:hAnsi="Consolas" w:cs="Consolas"/>
+          <w:color w:val="000000"/>
+          <w:sz w:val="19"/>
+          <w:szCs w:val="19"/>
+        </w:rPr>
+        <w:tab/>
+      </w:r>
+      <w:r>
+        <w:rPr>
+          <w:rFonts w:ascii="Consolas" w:hAnsi="Consolas" w:cs="Consolas"/>
+          <w:color w:val="000000"/>
+          <w:sz w:val="19"/>
+          <w:szCs w:val="19"/>
+        </w:rPr>
+        <w:tab/>
+      </w:r>
+      <w:r>
+        <w:rPr>
+          <w:rFonts w:ascii="Consolas" w:hAnsi="Consolas" w:cs="Consolas"/>
+          <w:color w:val="000000"/>
+          <w:sz w:val="19"/>
+          <w:szCs w:val="19"/>
+        </w:rPr>
+        <w:tab/>
+        <w:t>//Reset tail to Background</w:t>
+      </w:r>
+    </w:p>
+    <w:p>
+      <w:pPr>
+        <w:autoSpaceDE w:val="0"/>
+        <w:autoSpaceDN w:val="0"/>
+        <w:adjustRightInd w:val="0"/>
+        <w:spacing w:after="0" w:line="240" w:lineRule="auto"/>
+        <w:rPr>
+          <w:rFonts w:ascii="Consolas" w:hAnsi="Consolas" w:cs="Consolas"/>
+          <w:color w:val="000000"/>
+          <w:sz w:val="19"/>
+          <w:szCs w:val="19"/>
+        </w:rPr>
+      </w:pPr>
+      <w:r>
+        <w:rPr>
+          <w:rFonts w:ascii="Consolas" w:hAnsi="Consolas" w:cs="Consolas"/>
+          <w:color w:val="000000"/>
+          <w:sz w:val="19"/>
+          <w:szCs w:val="19"/>
+        </w:rPr>
+        <w:t xml:space="preserve">    add r3,r3,#1      </w:t>
+      </w:r>
+      <w:r>
+        <w:rPr>
+          <w:rFonts w:ascii="Consolas" w:hAnsi="Consolas" w:cs="Consolas"/>
+          <w:color w:val="000000"/>
+          <w:sz w:val="19"/>
+          <w:szCs w:val="19"/>
+        </w:rPr>
+        <w:tab/>
+      </w:r>
+      <w:r>
+        <w:rPr>
+          <w:rFonts w:ascii="Consolas" w:hAnsi="Consolas" w:cs="Consolas"/>
+          <w:color w:val="000000"/>
+          <w:sz w:val="19"/>
+          <w:szCs w:val="19"/>
+        </w:rPr>
+        <w:tab/>
+        <w:t>//Increment the tail pointer by 1</w:t>
+      </w:r>
+    </w:p>
+    <w:p>
+      <w:pPr>
+        <w:autoSpaceDE w:val="0"/>
+        <w:autoSpaceDN w:val="0"/>
+        <w:adjustRightInd w:val="0"/>
+        <w:spacing w:after="0" w:line="240" w:lineRule="auto"/>
+        <w:rPr>
+          <w:rFonts w:ascii="Consolas" w:hAnsi="Consolas" w:cs="Consolas"/>
+          <w:color w:val="000000"/>
+          <w:sz w:val="19"/>
+          <w:szCs w:val="19"/>
+        </w:rPr>
+      </w:pPr>
+      <w:r>
+        <w:rPr>
+          <w:rFonts w:ascii="Consolas" w:hAnsi="Consolas" w:cs="Consolas"/>
+          <w:color w:val="000000"/>
+          <w:sz w:val="19"/>
+          <w:szCs w:val="19"/>
+        </w:rPr>
+        <w:t>moveHead:</w:t>
+      </w:r>
+    </w:p>
+    <w:p>
+      <w:pPr>
+        <w:autoSpaceDE w:val="0"/>
+        <w:autoSpaceDN w:val="0"/>
+        <w:adjustRightInd w:val="0"/>
+        <w:spacing w:after="0" w:line="240" w:lineRule="auto"/>
+        <w:rPr>
+          <w:rFonts w:ascii="Consolas" w:hAnsi="Consolas" w:cs="Consolas"/>
+          <w:color w:val="000000"/>
+          <w:sz w:val="19"/>
+          <w:szCs w:val="19"/>
+        </w:rPr>
+      </w:pPr>
+      <w:r>
+        <w:rPr>
+          <w:rFonts w:ascii="Consolas" w:hAnsi="Consolas" w:cs="Consolas"/>
+          <w:color w:val="000000"/>
+          <w:sz w:val="19"/>
+          <w:szCs w:val="19"/>
+        </w:rPr>
+        <w:t xml:space="preserve">    str r1,[r4+256]</w:t>
+      </w:r>
+      <w:r>
+        <w:rPr>
+          <w:rFonts w:ascii="Consolas" w:hAnsi="Consolas" w:cs="Consolas"/>
+          <w:color w:val="000000"/>
+          <w:sz w:val="19"/>
+          <w:szCs w:val="19"/>
+        </w:rPr>
+        <w:tab/>
+      </w:r>
+      <w:r>
+        <w:rPr>
+          <w:rFonts w:ascii="Consolas" w:hAnsi="Consolas" w:cs="Consolas"/>
+          <w:color w:val="000000"/>
+          <w:sz w:val="19"/>
+          <w:szCs w:val="19"/>
+        </w:rPr>
+        <w:tab/>
+      </w:r>
+      <w:r>
+        <w:rPr>
+          <w:rFonts w:ascii="Consolas" w:hAnsi="Consolas" w:cs="Consolas"/>
+          <w:color w:val="000000"/>
+          <w:sz w:val="19"/>
+          <w:szCs w:val="19"/>
+        </w:rPr>
+        <w:tab/>
+        <w:t>//Draw new head</w:t>
+      </w:r>
+    </w:p>
+    <w:p>
+      <w:pPr>
+        <w:pStyle w:val="Heading2"/>
+        <w:rPr>
+          <w:rFonts w:ascii="Consolas" w:hAnsi="Consolas" w:cs="Consolas"/>
+          <w:color w:val="000000"/>
+          <w:sz w:val="19"/>
+          <w:szCs w:val="19"/>
+        </w:rPr>
+      </w:pPr>
+      <w:r>
+        <w:rPr>
+          <w:rFonts w:ascii="Consolas" w:hAnsi="Consolas" w:cs="Consolas"/>
+          <w:color w:val="000000"/>
+          <w:sz w:val="19"/>
+          <w:szCs w:val="19"/>
+        </w:rPr>
+        <w:t xml:space="preserve">    b moveSnake</w:t>
+      </w:r>
+      <w:r>
+        <w:rPr>
+          <w:rFonts w:ascii="Consolas" w:hAnsi="Consolas" w:cs="Consolas"/>
+          <w:color w:val="000000"/>
+          <w:sz w:val="19"/>
+          <w:szCs w:val="19"/>
+        </w:rPr>
+        <w:tab/>
+      </w:r>
+      <w:r>
+        <w:rPr>
+          <w:rFonts w:ascii="Consolas" w:hAnsi="Consolas" w:cs="Consolas"/>
+          <w:color w:val="000000"/>
+          <w:sz w:val="19"/>
+          <w:szCs w:val="19"/>
+        </w:rPr>
+        <w:tab/>
+      </w:r>
+      <w:r>
+        <w:rPr>
+          <w:rFonts w:ascii="Consolas" w:hAnsi="Consolas" w:cs="Consolas"/>
+          <w:color w:val="000000"/>
+          <w:sz w:val="19"/>
+          <w:szCs w:val="19"/>
+        </w:rPr>
+        <w:tab/>
+        <w:t>//Loop</w:t>
+      </w:r>
+    </w:p>
+    <w:p>
+      <w:pPr>
+        <w:pStyle w:val="Heading1"/>
+      </w:pPr>
+      <w:r>
+        <w:lastRenderedPageBreak/>
+        <w:t>Story 6</w:t>
+      </w:r>
+    </w:p>
+    <w:p>
+      <w:pPr>
+        <w:pStyle w:val="Heading2"/>
+      </w:pPr>
+      <w:r>
+        <w:t xml:space="preserve">Complete code after Story </w:t>
+      </w:r>
+      <w:r>
+        <w:t>6</w:t>
+      </w:r>
       <w:bookmarkStart w:id="0" w:name="_GoBack"/>
       <w:bookmarkEnd w:id="0"/>
     </w:p>
+    <w:p/>
     <w:sectPr>
       <w:pgSz w:w="11906" w:h="16838"/>
       <w:pgMar w:top="1440" w:right="1440" w:bottom="1440" w:left="1440" w:header="708" w:footer="708" w:gutter="0"/>
@@ -1842,7 +3103,7 @@
 </file>
 
 <file path=customXml/itemProps1.xml><?xml version="1.0" encoding="utf-8"?>
-<ds:datastoreItem xmlns:ds="http://schemas.openxmlformats.org/officeDocument/2006/customXml" ds:itemID="{22679406-671F-4CB4-864C-9A60DE525CEC}">
+<ds:datastoreItem xmlns:ds="http://schemas.openxmlformats.org/officeDocument/2006/customXml" ds:itemID="{C7F6D20D-F874-4FEB-B9C8-30AA45E2182A}">
   <ds:schemaRefs>
     <ds:schemaRef ds:uri="http://schemas.openxmlformats.org/officeDocument/2006/bibliography"/>
   </ds:schemaRefs>

</xml_diff>

<commit_message>
Snake - Story 10
</commit_message>
<xml_diff>
--- a/Snake/Teacher's Guide.docx
+++ b/Snake/Teacher's Guide.docx
@@ -2644,80 +2644,80 @@
         <w:pStyle w:val="Code"/>
       </w:pPr>
       <w:r>
+        <w:t xml:space="preserve">    mov r8, #body    </w:t>
+      </w:r>
+      <w:r>
+        <w:tab/>
+      </w:r>
+      <w:r>
+        <w:tab/>
+        <w:t>//If not loop pointer back to start of body data</w:t>
+      </w:r>
+    </w:p>
+    <w:p>
+      <w:pPr>
+        <w:pStyle w:val="Code"/>
+      </w:pPr>
+      <w:r>
+        <w:t>updatePointer:</w:t>
+      </w:r>
+    </w:p>
+    <w:p>
+      <w:pPr>
+        <w:pStyle w:val="Code"/>
+      </w:pPr>
+      <w:r>
+        <w:t xml:space="preserve">    str r4, [r8]            </w:t>
+      </w:r>
+      <w:r>
+        <w:tab/>
+      </w:r>
+      <w:r>
+        <w:t>//Store the new head location in data</w:t>
+      </w:r>
+    </w:p>
+    <w:p>
+      <w:pPr>
+        <w:pStyle w:val="Code"/>
+      </w:pPr>
+      <w:r>
+        <w:t xml:space="preserve">    str r1,[r4+256]</w:t>
+      </w:r>
+      <w:r>
+        <w:tab/>
+      </w:r>
+      <w:r>
+        <w:tab/>
+      </w:r>
+      <w:r>
+        <w:tab/>
+        <w:t>//Draw new head</w:t>
+      </w:r>
+    </w:p>
+    <w:p>
+      <w:pPr>
+        <w:pStyle w:val="Code"/>
+      </w:pPr>
+      <w:r>
+        <w:t xml:space="preserve">    b moveSnake</w:t>
+      </w:r>
+      <w:r>
+        <w:tab/>
+      </w:r>
+      <w:r>
+        <w:tab/>
+      </w:r>
+      <w:r>
+        <w:tab/>
+        <w:t>//Loop</w:t>
+      </w:r>
+    </w:p>
+    <w:p>
+      <w:pPr>
+        <w:pStyle w:val="Code"/>
+      </w:pPr>
+      <w:r>
         <w:lastRenderedPageBreak/>
-        <w:t xml:space="preserve">    mov r8, #body    </w:t>
-      </w:r>
-      <w:r>
-        <w:tab/>
-      </w:r>
-      <w:r>
-        <w:tab/>
-        <w:t>//If not loop pointer back to start of body data</w:t>
-      </w:r>
-    </w:p>
-    <w:p>
-      <w:pPr>
-        <w:pStyle w:val="Code"/>
-      </w:pPr>
-      <w:r>
-        <w:t>updatePointer:</w:t>
-      </w:r>
-    </w:p>
-    <w:p>
-      <w:pPr>
-        <w:pStyle w:val="Code"/>
-      </w:pPr>
-      <w:r>
-        <w:t xml:space="preserve">    str r4, [r8]            </w:t>
-      </w:r>
-      <w:r>
-        <w:tab/>
-      </w:r>
-      <w:r>
-        <w:t>//Store the new head location in data</w:t>
-      </w:r>
-    </w:p>
-    <w:p>
-      <w:pPr>
-        <w:pStyle w:val="Code"/>
-      </w:pPr>
-      <w:r>
-        <w:t xml:space="preserve">    str r1,[r4+256]</w:t>
-      </w:r>
-      <w:r>
-        <w:tab/>
-      </w:r>
-      <w:r>
-        <w:tab/>
-      </w:r>
-      <w:r>
-        <w:tab/>
-        <w:t>//Draw new head</w:t>
-      </w:r>
-    </w:p>
-    <w:p>
-      <w:pPr>
-        <w:pStyle w:val="Code"/>
-      </w:pPr>
-      <w:r>
-        <w:t xml:space="preserve">    b moveSnake</w:t>
-      </w:r>
-      <w:r>
-        <w:tab/>
-      </w:r>
-      <w:r>
-        <w:tab/>
-      </w:r>
-      <w:r>
-        <w:tab/>
-        <w:t>//Loop</w:t>
-      </w:r>
-    </w:p>
-    <w:p>
-      <w:pPr>
-        <w:pStyle w:val="Code"/>
-      </w:pPr>
-      <w:r>
         <w:t xml:space="preserve">body: dat 0 </w:t>
       </w:r>
       <w:r>
@@ -3186,80 +3186,80 @@
         <w:pStyle w:val="Code"/>
       </w:pPr>
       <w:r>
+        <w:t xml:space="preserve">    str r2,[r0+256]</w:t>
+      </w:r>
+      <w:r>
+        <w:tab/>
+      </w:r>
+      <w:r>
+        <w:tab/>
+      </w:r>
+      <w:r>
+        <w:tab/>
+        <w:t>//Reset tail to Background</w:t>
+      </w:r>
+    </w:p>
+    <w:p>
+      <w:pPr>
+        <w:pStyle w:val="Code"/>
+      </w:pPr>
+      <w:r>
+        <w:t xml:space="preserve">    add r7,r7,#1            //Increment the tail pointer (for use next cycle)</w:t>
+      </w:r>
+    </w:p>
+    <w:p>
+      <w:pPr>
+        <w:pStyle w:val="Code"/>
+      </w:pPr>
+      <w:r>
+        <w:t xml:space="preserve">    cmp r7,#200</w:t>
+      </w:r>
+      <w:r>
+        <w:tab/>
+      </w:r>
+      <w:r>
+        <w:tab/>
+      </w:r>
+      <w:r>
+        <w:tab/>
+      </w:r>
+      <w:r>
+        <w:tab/>
+        <w:t>//Check pointer is still within memory</w:t>
+      </w:r>
+    </w:p>
+    <w:p>
+      <w:pPr>
+        <w:pStyle w:val="Code"/>
+      </w:pPr>
+      <w:r>
+        <w:t xml:space="preserve">    blt moveHead</w:t>
+      </w:r>
+    </w:p>
+    <w:p>
+      <w:pPr>
+        <w:pStyle w:val="Code"/>
+      </w:pPr>
+      <w:r>
+        <w:t xml:space="preserve">    mov r7, #body</w:t>
+      </w:r>
+      <w:r>
+        <w:tab/>
+      </w:r>
+      <w:r>
+        <w:tab/>
+      </w:r>
+      <w:r>
+        <w:tab/>
+        <w:t>//If not loop pointer back to start of body data</w:t>
+      </w:r>
+    </w:p>
+    <w:p>
+      <w:pPr>
+        <w:pStyle w:val="Code"/>
+      </w:pPr>
+      <w:r>
         <w:lastRenderedPageBreak/>
-        <w:t xml:space="preserve">    str r2,[r0+256]</w:t>
-      </w:r>
-      <w:r>
-        <w:tab/>
-      </w:r>
-      <w:r>
-        <w:tab/>
-      </w:r>
-      <w:r>
-        <w:tab/>
-        <w:t>//Reset tail to Background</w:t>
-      </w:r>
-    </w:p>
-    <w:p>
-      <w:pPr>
-        <w:pStyle w:val="Code"/>
-      </w:pPr>
-      <w:r>
-        <w:t xml:space="preserve">    add r7,r7,#1            //Increment the tail pointer (for use next cycle)</w:t>
-      </w:r>
-    </w:p>
-    <w:p>
-      <w:pPr>
-        <w:pStyle w:val="Code"/>
-      </w:pPr>
-      <w:r>
-        <w:t xml:space="preserve">    cmp r7,#200</w:t>
-      </w:r>
-      <w:r>
-        <w:tab/>
-      </w:r>
-      <w:r>
-        <w:tab/>
-      </w:r>
-      <w:r>
-        <w:tab/>
-      </w:r>
-      <w:r>
-        <w:tab/>
-        <w:t>//Check pointer is still within memory</w:t>
-      </w:r>
-    </w:p>
-    <w:p>
-      <w:pPr>
-        <w:pStyle w:val="Code"/>
-      </w:pPr>
-      <w:r>
-        <w:t xml:space="preserve">    blt moveHead</w:t>
-      </w:r>
-    </w:p>
-    <w:p>
-      <w:pPr>
-        <w:pStyle w:val="Code"/>
-      </w:pPr>
-      <w:r>
-        <w:t xml:space="preserve">    mov r7, #body</w:t>
-      </w:r>
-      <w:r>
-        <w:tab/>
-      </w:r>
-      <w:r>
-        <w:tab/>
-      </w:r>
-      <w:r>
-        <w:tab/>
-        <w:t>//If not loop pointer back to start of body data</w:t>
-      </w:r>
-    </w:p>
-    <w:p>
-      <w:pPr>
-        <w:pStyle w:val="Code"/>
-      </w:pPr>
-      <w:r>
         <w:t>moveHead:</w:t>
       </w:r>
     </w:p>
@@ -3418,8 +3418,748 @@
       <w:r>
         <w:t>10</w:t>
       </w:r>
+    </w:p>
+    <w:p>
+      <w:pPr>
+        <w:pStyle w:val="Code"/>
+      </w:pPr>
+      <w:r>
+        <w:t xml:space="preserve">defineRegisters: </w:t>
+      </w:r>
+    </w:p>
+    <w:p>
+      <w:pPr>
+        <w:pStyle w:val="Code"/>
+      </w:pPr>
+      <w:r>
+        <w:t xml:space="preserve">    mov r1,#0x008844</w:t>
+      </w:r>
+      <w:r>
+        <w:tab/>
+      </w:r>
+      <w:r>
+        <w:tab/>
+        <w:t>//Snake colour (green)</w:t>
+      </w:r>
+    </w:p>
+    <w:p>
+      <w:pPr>
+        <w:pStyle w:val="Code"/>
+      </w:pPr>
+      <w:r>
+        <w:t xml:space="preserve">    mov r2,#0xffffff</w:t>
+      </w:r>
+      <w:r>
+        <w:tab/>
+      </w:r>
+      <w:r>
+        <w:tab/>
+        <w:t>//Background colour (white)</w:t>
+      </w:r>
+    </w:p>
+    <w:p>
+      <w:pPr>
+        <w:pStyle w:val="Code"/>
+      </w:pPr>
+      <w:r>
+        <w:t xml:space="preserve">    mov r3, #271</w:t>
+      </w:r>
+      <w:r>
+        <w:tab/>
+      </w:r>
+      <w:r>
+        <w:tab/>
+      </w:r>
+      <w:r>
+        <w:tab/>
+        <w:t>//Tail position, initialised</w:t>
+      </w:r>
+    </w:p>
+    <w:p>
+      <w:pPr>
+        <w:pStyle w:val="Code"/>
+      </w:pPr>
+      <w:r>
+        <w:t xml:space="preserve">    mov r4, #272</w:t>
+      </w:r>
+      <w:r>
+        <w:tab/>
+      </w:r>
+      <w:r>
+        <w:tab/>
+      </w:r>
+      <w:r>
+        <w:tab/>
+        <w:t>//Head position, initialised</w:t>
+      </w:r>
+    </w:p>
+    <w:p>
+      <w:pPr>
+        <w:pStyle w:val="Code"/>
+      </w:pPr>
+      <w:r>
+        <w:t xml:space="preserve">    mov r5, #520</w:t>
+      </w:r>
+      <w:r>
+        <w:tab/>
+      </w:r>
+      <w:r>
+        <w:tab/>
+      </w:r>
+      <w:r>
+        <w:tab/>
+        <w:t>//Apple position</w:t>
+      </w:r>
+    </w:p>
+    <w:p>
+      <w:pPr>
+        <w:pStyle w:val="Code"/>
+      </w:pPr>
+      <w:r>
+        <w:t xml:space="preserve">    mov r6, #0xff8800</w:t>
+      </w:r>
+      <w:r>
+        <w:tab/>
+      </w:r>
+      <w:r>
+        <w:tab/>
+        <w:t>//Apple colour</w:t>
+      </w:r>
+    </w:p>
+    <w:p>
+      <w:pPr>
+        <w:pStyle w:val="Code"/>
+      </w:pPr>
+      <w:r>
+        <w:t xml:space="preserve">    mov r7, #body     </w:t>
+      </w:r>
+      <w:r>
+        <w:tab/>
+      </w:r>
+      <w:r>
+        <w:tab/>
+        <w:t>//Pointer front of queue, initialised to first data loc</w:t>
+      </w:r>
+    </w:p>
+    <w:p>
+      <w:pPr>
+        <w:pStyle w:val="Code"/>
+      </w:pPr>
+      <w:r>
+        <w:t xml:space="preserve">    add r8,r7,#1</w:t>
+      </w:r>
+      <w:r>
+        <w:tab/>
+      </w:r>
+      <w:r>
+        <w:tab/>
+      </w:r>
+      <w:r>
+        <w:tab/>
+        <w:t>//Pointer to head address in body data (1 after tail)</w:t>
+      </w:r>
+    </w:p>
+    <w:p>
+      <w:pPr>
+        <w:pStyle w:val="Code"/>
+      </w:pPr>
+      <w:r>
+        <w:t xml:space="preserve">    mov r9, #0</w:t>
+      </w:r>
+      <w:r>
+        <w:tab/>
+      </w:r>
+      <w:r>
+        <w:tab/>
+      </w:r>
+      <w:r>
+        <w:tab/>
+      </w:r>
+      <w:r>
+        <w:tab/>
+        <w:t>//ASCII value of last key pressed</w:t>
+      </w:r>
+    </w:p>
+    <w:p>
+      <w:pPr>
+        <w:pStyle w:val="Code"/>
+      </w:pPr>
+      <w:r>
+        <w:t>InitialisePointers:</w:t>
+      </w:r>
+    </w:p>
+    <w:p>
+      <w:pPr>
+        <w:pStyle w:val="Code"/>
+      </w:pPr>
+      <w:r>
+        <w:t xml:space="preserve">    str r3, [r7]      </w:t>
+      </w:r>
+      <w:r>
+        <w:tab/>
+      </w:r>
+      <w:r>
+        <w:tab/>
+        <w:t>//r4 points to the tail address</w:t>
+      </w:r>
+    </w:p>
+    <w:p>
+      <w:pPr>
+        <w:pStyle w:val="Code"/>
+      </w:pPr>
+      <w:r>
+        <w:t xml:space="preserve">    str r4, [r8]      </w:t>
+      </w:r>
+      <w:r>
+        <w:tab/>
+      </w:r>
+      <w:r>
+        <w:tab/>
+        <w:t>//r3 points to the head address</w:t>
+      </w:r>
+    </w:p>
+    <w:p>
+      <w:pPr>
+        <w:pStyle w:val="Code"/>
+      </w:pPr>
+      <w:r>
+        <w:t>drawSnake:</w:t>
+      </w:r>
+    </w:p>
+    <w:p>
+      <w:pPr>
+        <w:pStyle w:val="Code"/>
+      </w:pPr>
+      <w:r>
+        <w:t xml:space="preserve">    str r1,[r3+256]</w:t>
+      </w:r>
+      <w:r>
+        <w:tab/>
+      </w:r>
+      <w:r>
+        <w:tab/>
+      </w:r>
+      <w:r>
+        <w:tab/>
+        <w:t>//Tail</w:t>
+      </w:r>
+    </w:p>
+    <w:p>
+      <w:pPr>
+        <w:pStyle w:val="Code"/>
+      </w:pPr>
+      <w:r>
+        <w:t xml:space="preserve">    str r1,[r4+256]</w:t>
+      </w:r>
+      <w:r>
+        <w:tab/>
+      </w:r>
+      <w:r>
+        <w:tab/>
+      </w:r>
+      <w:r>
+        <w:tab/>
+        <w:t>//Head</w:t>
+      </w:r>
+    </w:p>
+    <w:p>
+      <w:pPr>
+        <w:pStyle w:val="Code"/>
+      </w:pPr>
+      <w:r>
+        <w:t>moveSnake:</w:t>
+      </w:r>
+    </w:p>
+    <w:p>
+      <w:pPr>
+        <w:pStyle w:val="Code"/>
+      </w:pPr>
+      <w:r>
+        <w:t xml:space="preserve">    str r6,[r5+256]</w:t>
+      </w:r>
+      <w:r>
+        <w:tab/>
+      </w:r>
+      <w:r>
+        <w:tab/>
+      </w:r>
+      <w:r>
+        <w:tab/>
+        <w:t>//Draw Apple each cycle, in case it is on snake</w:t>
+      </w:r>
+    </w:p>
+    <w:p>
+      <w:pPr>
+        <w:pStyle w:val="Code"/>
+      </w:pPr>
+      <w:r>
+        <w:t xml:space="preserve">    inp r9,4</w:t>
+      </w:r>
+      <w:r>
+        <w:tab/>
+      </w:r>
+      <w:r>
+        <w:tab/>
+      </w:r>
+      <w:r>
+        <w:tab/>
+        <w:t>//Read the last key pressed (but don’t wait for one)</w:t>
+      </w:r>
+    </w:p>
+    <w:p>
+      <w:pPr>
+        <w:pStyle w:val="Code"/>
+      </w:pPr>
+      <w:r>
+        <w:t xml:space="preserve">    cmp r9,#87 //W key</w:t>
+      </w:r>
+    </w:p>
+    <w:p>
+      <w:pPr>
+        <w:pStyle w:val="Code"/>
+      </w:pPr>
+      <w:r>
+        <w:t xml:space="preserve">    beq up</w:t>
+      </w:r>
+    </w:p>
+    <w:p>
+      <w:pPr>
+        <w:pStyle w:val="Code"/>
+      </w:pPr>
+      <w:r>
+        <w:t xml:space="preserve">    cmp r9,#65 //A key</w:t>
+      </w:r>
+    </w:p>
+    <w:p>
+      <w:pPr>
+        <w:pStyle w:val="Code"/>
+      </w:pPr>
+      <w:r>
+        <w:t xml:space="preserve">    beq left</w:t>
+      </w:r>
+    </w:p>
+    <w:p>
+      <w:pPr>
+        <w:pStyle w:val="Code"/>
+      </w:pPr>
+      <w:r>
+        <w:t xml:space="preserve">    cmp r9,#83  </w:t>
+      </w:r>
+      <w:r>
+        <w:tab/>
+      </w:r>
+      <w:r>
+        <w:tab/>
+        <w:t>//S key</w:t>
+      </w:r>
+    </w:p>
+    <w:p>
+      <w:pPr>
+        <w:pStyle w:val="Code"/>
+      </w:pPr>
+      <w:r>
+        <w:t xml:space="preserve">    beq down</w:t>
+      </w:r>
+    </w:p>
+    <w:p>
+      <w:pPr>
+        <w:pStyle w:val="Code"/>
+      </w:pPr>
+      <w:r>
+        <w:t xml:space="preserve">    cmp r9,#68 //D key</w:t>
+      </w:r>
+    </w:p>
+    <w:p>
+      <w:pPr>
+        <w:pStyle w:val="Code"/>
+      </w:pPr>
+      <w:r>
+        <w:t xml:space="preserve">    beq right</w:t>
+      </w:r>
+    </w:p>
+    <w:p>
+      <w:pPr>
+        <w:pStyle w:val="Code"/>
+      </w:pPr>
+      <w:r>
+        <w:t>right:</w:t>
+      </w:r>
+    </w:p>
+    <w:p>
+      <w:pPr>
+        <w:pStyle w:val="Code"/>
+      </w:pPr>
+      <w:r>
+        <w:t xml:space="preserve">    add r4,r4,#1           //r9 holds the increment for the position...</w:t>
+      </w:r>
+    </w:p>
+    <w:p>
+      <w:pPr>
+        <w:pStyle w:val="Code"/>
+      </w:pPr>
+      <w:r>
+        <w:t xml:space="preserve">    b reDraw</w:t>
+      </w:r>
+      <w:r>
+        <w:tab/>
+      </w:r>
+      <w:r>
+        <w:tab/>
+      </w:r>
+      <w:r>
+        <w:tab/>
+        <w:t>// Unconditional branch</w:t>
+      </w:r>
+    </w:p>
+    <w:p>
+      <w:pPr>
+        <w:pStyle w:val="Code"/>
+      </w:pPr>
+      <w:r>
+        <w:t>down:</w:t>
+      </w:r>
+    </w:p>
+    <w:p>
+      <w:pPr>
+        <w:pStyle w:val="Code"/>
+      </w:pPr>
+      <w:r>
+        <w:t xml:space="preserve">    add r4,r4,#32           //...32 moves down one row on screen</w:t>
+      </w:r>
+    </w:p>
+    <w:p>
+      <w:pPr>
+        <w:pStyle w:val="Code"/>
+      </w:pPr>
+      <w:r>
+        <w:t xml:space="preserve">    </w:t>
+      </w:r>
       <w:bookmarkStart w:id="0" w:name="_GoBack"/>
       <w:bookmarkEnd w:id="0"/>
+      <w:r>
+        <w:t>b reDraw</w:t>
+      </w:r>
+    </w:p>
+    <w:p>
+      <w:pPr>
+        <w:pStyle w:val="Code"/>
+      </w:pPr>
+      <w:r>
+        <w:t>up:</w:t>
+      </w:r>
+    </w:p>
+    <w:p>
+      <w:pPr>
+        <w:pStyle w:val="Code"/>
+      </w:pPr>
+      <w:r>
+        <w:t xml:space="preserve">    sub r4,r4,#32           //-32 moves up one row on screen</w:t>
+      </w:r>
+    </w:p>
+    <w:p>
+      <w:pPr>
+        <w:pStyle w:val="Code"/>
+      </w:pPr>
+      <w:r>
+        <w:t xml:space="preserve">    b reDraw</w:t>
+      </w:r>
+    </w:p>
+    <w:p>
+      <w:pPr>
+        <w:pStyle w:val="Code"/>
+      </w:pPr>
+      <w:r>
+        <w:lastRenderedPageBreak/>
+        <w:t>left:</w:t>
+      </w:r>
+    </w:p>
+    <w:p>
+      <w:pPr>
+        <w:pStyle w:val="Code"/>
+      </w:pPr>
+      <w:r>
+        <w:t xml:space="preserve">    sub r4,r4,#1           //-1 moves left</w:t>
+      </w:r>
+    </w:p>
+    <w:p>
+      <w:pPr>
+        <w:pStyle w:val="Code"/>
+      </w:pPr>
+      <w:r>
+        <w:t xml:space="preserve">    b reDraw</w:t>
+      </w:r>
+    </w:p>
+    <w:p>
+      <w:pPr>
+        <w:pStyle w:val="Code"/>
+      </w:pPr>
+      <w:r>
+        <w:t xml:space="preserve">reDraw:  </w:t>
+      </w:r>
+    </w:p>
+    <w:p>
+      <w:pPr>
+        <w:pStyle w:val="Code"/>
+      </w:pPr>
+      <w:r>
+        <w:t xml:space="preserve">    cmp r4,r5</w:t>
+      </w:r>
+      <w:r>
+        <w:tab/>
+      </w:r>
+      <w:r>
+        <w:tab/>
+      </w:r>
+      <w:r>
+        <w:tab/>
+      </w:r>
+      <w:r>
+        <w:tab/>
+        <w:t>//If the head is in same location as apple...</w:t>
+      </w:r>
+    </w:p>
+    <w:p>
+      <w:pPr>
+        <w:pStyle w:val="Code"/>
+      </w:pPr>
+      <w:r>
+        <w:t xml:space="preserve">    beq moveHead</w:t>
+      </w:r>
+      <w:r>
+        <w:tab/>
+      </w:r>
+      <w:r>
+        <w:tab/>
+      </w:r>
+      <w:r>
+        <w:tab/>
+        <w:t>//...Skip updating the tail, to make snake grow</w:t>
+      </w:r>
+    </w:p>
+    <w:p>
+      <w:pPr>
+        <w:pStyle w:val="Code"/>
+      </w:pPr>
+      <w:r>
+        <w:t>moveTail:</w:t>
+      </w:r>
+    </w:p>
+    <w:p>
+      <w:pPr>
+        <w:pStyle w:val="Code"/>
+      </w:pPr>
+      <w:r>
+        <w:t xml:space="preserve">    ldr r0, [r7]</w:t>
+      </w:r>
+    </w:p>
+    <w:p>
+      <w:pPr>
+        <w:pStyle w:val="Code"/>
+      </w:pPr>
+      <w:r>
+        <w:t xml:space="preserve">    str r2,[r0+256]</w:t>
+      </w:r>
+      <w:r>
+        <w:tab/>
+      </w:r>
+      <w:r>
+        <w:tab/>
+      </w:r>
+      <w:r>
+        <w:tab/>
+        <w:t>//Reset tail to Background</w:t>
+      </w:r>
+    </w:p>
+    <w:p>
+      <w:pPr>
+        <w:pStyle w:val="Code"/>
+      </w:pPr>
+      <w:r>
+        <w:t xml:space="preserve">    add r7,r7,#1            //Increment the tail pointer (for use next cycle)</w:t>
+      </w:r>
+    </w:p>
+    <w:p>
+      <w:pPr>
+        <w:pStyle w:val="Code"/>
+      </w:pPr>
+      <w:r>
+        <w:t xml:space="preserve">    cmp r7,#200</w:t>
+      </w:r>
+      <w:r>
+        <w:tab/>
+      </w:r>
+      <w:r>
+        <w:tab/>
+      </w:r>
+      <w:r>
+        <w:tab/>
+      </w:r>
+      <w:r>
+        <w:tab/>
+        <w:t>//Check pointer is still within memory</w:t>
+      </w:r>
+    </w:p>
+    <w:p>
+      <w:pPr>
+        <w:pStyle w:val="Code"/>
+      </w:pPr>
+      <w:r>
+        <w:t xml:space="preserve">    blt moveHead</w:t>
+      </w:r>
+    </w:p>
+    <w:p>
+      <w:pPr>
+        <w:pStyle w:val="Code"/>
+      </w:pPr>
+      <w:r>
+        <w:t xml:space="preserve">    mov r7, #body</w:t>
+      </w:r>
+      <w:r>
+        <w:tab/>
+      </w:r>
+      <w:r>
+        <w:tab/>
+      </w:r>
+      <w:r>
+        <w:tab/>
+        <w:t>//If not loop pointer back to start of body data</w:t>
+      </w:r>
+    </w:p>
+    <w:p>
+      <w:pPr>
+        <w:pStyle w:val="Code"/>
+      </w:pPr>
+      <w:r>
+        <w:t>moveHead:</w:t>
+      </w:r>
+    </w:p>
+    <w:p>
+      <w:pPr>
+        <w:pStyle w:val="Code"/>
+      </w:pPr>
+      <w:r>
+        <w:t xml:space="preserve">    add r8,r8,#1            //Increment the head pointer</w:t>
+      </w:r>
+    </w:p>
+    <w:p>
+      <w:pPr>
+        <w:pStyle w:val="Code"/>
+      </w:pPr>
+      <w:r>
+        <w:t xml:space="preserve">    cmp r8,#200</w:t>
+      </w:r>
+      <w:r>
+        <w:tab/>
+      </w:r>
+      <w:r>
+        <w:tab/>
+      </w:r>
+      <w:r>
+        <w:tab/>
+      </w:r>
+      <w:r>
+        <w:tab/>
+        <w:t>//Check pointer is still within memory</w:t>
+      </w:r>
+    </w:p>
+    <w:p>
+      <w:pPr>
+        <w:pStyle w:val="Code"/>
+      </w:pPr>
+      <w:r>
+        <w:t xml:space="preserve">    blt updatePointer</w:t>
+      </w:r>
+    </w:p>
+    <w:p>
+      <w:pPr>
+        <w:pStyle w:val="Code"/>
+      </w:pPr>
+      <w:r>
+        <w:t xml:space="preserve">    mov r8, #body    </w:t>
+      </w:r>
+      <w:r>
+        <w:tab/>
+      </w:r>
+      <w:r>
+        <w:tab/>
+        <w:t>//If not loop pointer back to start of body data</w:t>
+      </w:r>
+    </w:p>
+    <w:p>
+      <w:pPr>
+        <w:pStyle w:val="Code"/>
+      </w:pPr>
+      <w:r>
+        <w:t>updatePointer:</w:t>
+      </w:r>
+    </w:p>
+    <w:p>
+      <w:pPr>
+        <w:pStyle w:val="Code"/>
+      </w:pPr>
+      <w:r>
+        <w:t xml:space="preserve">    str r4, [r8]            //Store the new head location in data</w:t>
+      </w:r>
+    </w:p>
+    <w:p>
+      <w:pPr>
+        <w:pStyle w:val="Code"/>
+      </w:pPr>
+      <w:r>
+        <w:t xml:space="preserve">    str r1,[r4+256]</w:t>
+      </w:r>
+      <w:r>
+        <w:tab/>
+      </w:r>
+      <w:r>
+        <w:tab/>
+      </w:r>
+      <w:r>
+        <w:tab/>
+        <w:t>//Draw new head</w:t>
+      </w:r>
+    </w:p>
+    <w:p>
+      <w:pPr>
+        <w:pStyle w:val="Code"/>
+      </w:pPr>
+      <w:r>
+        <w:t xml:space="preserve">    b moveSnake</w:t>
+      </w:r>
+      <w:r>
+        <w:tab/>
+      </w:r>
+      <w:r>
+        <w:tab/>
+      </w:r>
+      <w:r>
+        <w:tab/>
+      </w:r>
+      <w:r>
+        <w:tab/>
+        <w:t>//Loop</w:t>
+      </w:r>
+    </w:p>
+    <w:p>
+      <w:pPr>
+        <w:pStyle w:val="Code"/>
+      </w:pPr>
+      <w:r>
+        <w:t xml:space="preserve">body: dat 0 </w:t>
+      </w:r>
+      <w:r>
+        <w:tab/>
+      </w:r>
+      <w:r>
+        <w:tab/>
+      </w:r>
+      <w:r>
+        <w:tab/>
+      </w:r>
+      <w:r>
+        <w:tab/>
+        <w:t>//Initial front of queue (screen address for tail)</w:t>
+      </w:r>
     </w:p>
     <w:p/>
     <w:p>
@@ -4393,7 +5133,7 @@
     <w:basedOn w:val="Normal"/>
     <w:link w:val="CodeChar"/>
     <w:qFormat/>
-    <w:rsid w:val="00E563F3"/>
+    <w:rsid w:val="00360B21"/>
     <w:pPr>
       <w:keepNext/>
       <w:keepLines/>
@@ -4406,7 +5146,7 @@
     </w:pPr>
     <w:rPr>
       <w:rFonts w:ascii="Consolas" w:hAnsi="Consolas"/>
-      <w:sz w:val="20"/>
+      <w:sz w:val="16"/>
     </w:rPr>
   </w:style>
   <w:style w:type="paragraph" w:customStyle="1" w:styleId="Goodpractice">
@@ -4431,10 +5171,10 @@
     <w:name w:val="Code Char"/>
     <w:basedOn w:val="DefaultParagraphFont"/>
     <w:link w:val="Code"/>
-    <w:rsid w:val="00E563F3"/>
+    <w:rsid w:val="00360B21"/>
     <w:rPr>
       <w:rFonts w:ascii="Consolas" w:hAnsi="Consolas"/>
-      <w:sz w:val="20"/>
+      <w:sz w:val="16"/>
     </w:rPr>
   </w:style>
   <w:style w:type="paragraph" w:customStyle="1" w:styleId="Instruction">
@@ -4917,7 +5657,7 @@
 </file>
 
 <file path=customXml/itemProps1.xml><?xml version="1.0" encoding="utf-8"?>
-<ds:datastoreItem xmlns:ds="http://schemas.openxmlformats.org/officeDocument/2006/customXml" ds:itemID="{499657E3-7772-4617-B6C4-DC4B6D435521}">
+<ds:datastoreItem xmlns:ds="http://schemas.openxmlformats.org/officeDocument/2006/customXml" ds:itemID="{2FC1AA72-6643-458E-9180-074224E8588A}">
   <ds:schemaRefs>
     <ds:schemaRef ds:uri="http://schemas.openxmlformats.org/officeDocument/2006/bibliography"/>
   </ds:schemaRefs>

</xml_diff>